<commit_message>
Made Portfolio Responsive and also Added some Components
</commit_message>
<xml_diff>
--- a/frontend/src/assets/CV.docx
+++ b/frontend/src/assets/CV.docx
@@ -11,21 +11,7 @@
         <w:rPr>
           <w:color w:val="17375E"/>
         </w:rPr>
-        <w:t>MUHAMMAD</w:t>
-      </w:r>
-      <w:r>
-        <w:rPr>
-          <w:color w:val="17375E"/>
-          <w:spacing w:val="-7"/>
-        </w:rPr>
-        <w:t xml:space="preserve"> </w:t>
-      </w:r>
-      <w:r>
-        <w:rPr>
-          <w:color w:val="17375E"/>
-          <w:spacing w:val="-2"/>
-        </w:rPr>
-        <w:t>ABDULLAH</w:t>
+        <w:t>Zohaib Hassan</w:t>
       </w:r>
     </w:p>
     <w:p>
@@ -108,7 +94,7 @@
           <w:w w:val="105"/>
           <w:sz w:val="21"/>
         </w:rPr>
-        <w:t>3020988811</w:t>
+        <w:t>3264471276</w:t>
       </w:r>
     </w:p>
     <w:p>
@@ -196,12 +182,13 @@
         </w:rPr>
         <w:tab/>
       </w:r>
-      <w:hyperlink r:id="rId10">
+      <w:hyperlink r:id="rId10" w:history="1">
         <w:r>
           <w:rPr>
+            <w:rStyle w:val="Hyperlink"/>
             <w:spacing w:val="-2"/>
           </w:rPr>
-          <w:t>bsse24074@itu.edu.pk</w:t>
+          <w:t>zohaib.hassan.858595@gmail.com</w:t>
         </w:r>
       </w:hyperlink>
     </w:p>
@@ -290,94 +277,7 @@
           <w:w w:val="105"/>
           <w:sz w:val="21"/>
         </w:rPr>
-        <w:t>121</w:t>
-      </w:r>
-      <w:r>
-        <w:rPr>
-          <w:spacing w:val="-9"/>
-          <w:w w:val="105"/>
-          <w:sz w:val="21"/>
-        </w:rPr>
-        <w:t xml:space="preserve"> </w:t>
-      </w:r>
-      <w:r>
-        <w:rPr>
-          <w:w w:val="105"/>
-          <w:sz w:val="21"/>
-        </w:rPr>
-        <w:t>TIP</w:t>
-      </w:r>
-      <w:r>
-        <w:rPr>
-          <w:spacing w:val="-7"/>
-          <w:w w:val="105"/>
-          <w:sz w:val="21"/>
-        </w:rPr>
-        <w:t xml:space="preserve"> </w:t>
-      </w:r>
-      <w:proofErr w:type="spellStart"/>
-      <w:r>
-        <w:rPr>
-          <w:w w:val="105"/>
-          <w:sz w:val="21"/>
-        </w:rPr>
-        <w:t>Khayaban</w:t>
-      </w:r>
-      <w:proofErr w:type="spellEnd"/>
-      <w:r>
-        <w:rPr>
-          <w:w w:val="105"/>
-          <w:sz w:val="21"/>
-        </w:rPr>
-        <w:t>-e-Amin</w:t>
-      </w:r>
-      <w:r>
-        <w:rPr>
-          <w:spacing w:val="-8"/>
-          <w:w w:val="105"/>
-          <w:sz w:val="21"/>
-        </w:rPr>
-        <w:t xml:space="preserve"> </w:t>
-      </w:r>
-      <w:proofErr w:type="spellStart"/>
-      <w:r>
-        <w:rPr>
-          <w:w w:val="105"/>
-          <w:sz w:val="21"/>
-        </w:rPr>
-        <w:t>Defence</w:t>
-      </w:r>
-      <w:proofErr w:type="spellEnd"/>
-      <w:r>
-        <w:rPr>
-          <w:spacing w:val="-9"/>
-          <w:w w:val="105"/>
-          <w:sz w:val="21"/>
-        </w:rPr>
-        <w:t xml:space="preserve"> </w:t>
-      </w:r>
-      <w:r>
-        <w:rPr>
-          <w:w w:val="105"/>
-          <w:sz w:val="21"/>
-        </w:rPr>
-        <w:t>Road</w:t>
-      </w:r>
-      <w:r>
-        <w:rPr>
-          <w:spacing w:val="-8"/>
-          <w:w w:val="105"/>
-          <w:sz w:val="21"/>
-        </w:rPr>
-        <w:t xml:space="preserve"> </w:t>
-      </w:r>
-      <w:r>
-        <w:rPr>
-          <w:spacing w:val="-5"/>
-          <w:w w:val="105"/>
-          <w:sz w:val="21"/>
-        </w:rPr>
-        <w:t>LHR</w:t>
+        <w:t>I-11/2 Islamabad Pakistan</w:t>
       </w:r>
     </w:p>
     <w:p>
@@ -452,19 +352,35 @@
           <w:sz w:val="20"/>
         </w:rPr>
       </w:pPr>
-      <w:proofErr w:type="gramStart"/>
-      <w:r>
-        <w:rPr>
-          <w:sz w:val="20"/>
-        </w:rPr>
-        <w:t>Motivated</w:t>
-      </w:r>
-      <w:proofErr w:type="gramEnd"/>
-      <w:r>
-        <w:rPr>
-          <w:sz w:val="20"/>
-        </w:rPr>
-        <w:t xml:space="preserve"> Software Engineering student at ITU with a strong foundation in C++, OOP, and MERN stack. Passionate about building real-world projects, quick learner, and eager to contribute to innovative solutions</w:t>
+      <w:r>
+        <w:rPr>
+          <w:sz w:val="20"/>
+        </w:rPr>
+        <w:t xml:space="preserve">Motivated </w:t>
+      </w:r>
+      <w:r>
+        <w:rPr>
+          <w:sz w:val="20"/>
+        </w:rPr>
+        <w:t>Computer</w:t>
+      </w:r>
+      <w:r>
+        <w:rPr>
+          <w:sz w:val="20"/>
+        </w:rPr>
+        <w:t xml:space="preserve"> Engineering student at </w:t>
+      </w:r>
+      <w:r>
+        <w:rPr>
+          <w:sz w:val="20"/>
+        </w:rPr>
+        <w:t>Bahria University</w:t>
+      </w:r>
+      <w:r>
+        <w:rPr>
+          <w:sz w:val="20"/>
+        </w:rPr>
+        <w:t xml:space="preserve"> with a strong foundation in C++, OOP, and MERN stack. Passionate about building real-world projects, quick learner, and eager to contribute to innovative solutions</w:t>
       </w:r>
     </w:p>
     <w:p>
@@ -596,7 +512,27 @@
           <w:position w:val="1"/>
           <w:sz w:val="20"/>
         </w:rPr>
-        <w:t>2024-</w:t>
+        <w:t>202</w:t>
+      </w:r>
+      <w:r>
+        <w:rPr>
+          <w:b/>
+          <w:color w:val="043381"/>
+          <w:w w:val="90"/>
+          <w:position w:val="1"/>
+          <w:sz w:val="20"/>
+        </w:rPr>
+        <w:t>5</w:t>
+      </w:r>
+      <w:r>
+        <w:rPr>
+          <w:b/>
+          <w:color w:val="043381"/>
+          <w:w w:val="90"/>
+          <w:position w:val="1"/>
+          <w:sz w:val="20"/>
+        </w:rPr>
+        <w:t>-</w:t>
       </w:r>
       <w:r>
         <w:rPr>
@@ -606,7 +542,17 @@
           <w:position w:val="1"/>
           <w:sz w:val="20"/>
         </w:rPr>
-        <w:t>2028</w:t>
+        <w:t>202</w:t>
+      </w:r>
+      <w:r>
+        <w:rPr>
+          <w:b/>
+          <w:color w:val="043381"/>
+          <w:w w:val="105"/>
+          <w:position w:val="1"/>
+          <w:sz w:val="20"/>
+        </w:rPr>
+        <w:t>9</w:t>
       </w:r>
       <w:r>
         <w:rPr>
@@ -676,7 +622,7 @@
           <w:w w:val="105"/>
           <w:sz w:val="20"/>
         </w:rPr>
-        <w:t>SOFTWARE</w:t>
+        <w:t>COMPUTER</w:t>
       </w:r>
       <w:r>
         <w:rPr>
@@ -703,16 +649,156 @@
         <w:ind w:left="236" w:right="5013"/>
         <w:rPr>
           <w:b/>
-          <w:sz w:val="18"/>
-        </w:rPr>
-      </w:pPr>
-      <w:r>
-        <w:rPr>
-          <w:b/>
           <w:color w:val="6E6E6E"/>
           <w:sz w:val="18"/>
         </w:rPr>
-        <w:t>Information Technology University, Lahore</w:t>
+      </w:pPr>
+      <w:r>
+        <w:rPr>
+          <w:b/>
+          <w:color w:val="6E6E6E"/>
+          <w:sz w:val="18"/>
+        </w:rPr>
+        <w:t>BAHRIA UNIVERSITY ISLAMABAD</w:t>
+      </w:r>
+    </w:p>
+    <w:p>
+      <w:pPr>
+        <w:spacing w:before="115" w:line="290" w:lineRule="auto"/>
+        <w:ind w:left="236" w:right="5013"/>
+        <w:rPr>
+          <w:b/>
+          <w:color w:val="6E6E6E"/>
+          <w:sz w:val="18"/>
+        </w:rPr>
+      </w:pPr>
+    </w:p>
+    <w:p>
+      <w:pPr>
+        <w:tabs>
+          <w:tab w:val="left" w:pos="2231"/>
+        </w:tabs>
+        <w:spacing w:before="1"/>
+        <w:ind w:left="356"/>
+        <w:rPr>
+          <w:b/>
+          <w:sz w:val="20"/>
+        </w:rPr>
+      </w:pPr>
+      <w:r>
+        <w:rPr>
+          <w:noProof/>
+          <w:position w:val="3"/>
+        </w:rPr>
+        <w:drawing>
+          <wp:inline distT="0" distB="0" distL="0" distR="0" wp14:anchorId="63268052" wp14:editId="5715B4DC">
+            <wp:extent cx="38100" cy="36575"/>
+            <wp:effectExtent l="0" t="0" r="0" b="0"/>
+            <wp:docPr id="996736350" name="Image 8"/>
+            <wp:cNvGraphicFramePr>
+              <a:graphicFrameLocks xmlns:a="http://schemas.openxmlformats.org/drawingml/2006/main"/>
+            </wp:cNvGraphicFramePr>
+            <a:graphic xmlns:a="http://schemas.openxmlformats.org/drawingml/2006/main">
+              <a:graphicData uri="http://schemas.openxmlformats.org/drawingml/2006/picture">
+                <pic:pic xmlns:pic="http://schemas.openxmlformats.org/drawingml/2006/picture">
+                  <pic:nvPicPr>
+                    <pic:cNvPr id="8" name="Image 8"/>
+                    <pic:cNvPicPr/>
+                  </pic:nvPicPr>
+                  <pic:blipFill>
+                    <a:blip r:embed="rId13" cstate="print"/>
+                    <a:stretch>
+                      <a:fillRect/>
+                    </a:stretch>
+                  </pic:blipFill>
+                  <pic:spPr>
+                    <a:xfrm>
+                      <a:off x="0" y="0"/>
+                      <a:ext cx="38100" cy="36575"/>
+                    </a:xfrm>
+                    <a:prstGeom prst="rect">
+                      <a:avLst/>
+                    </a:prstGeom>
+                  </pic:spPr>
+                </pic:pic>
+              </a:graphicData>
+            </a:graphic>
+          </wp:inline>
+        </w:drawing>
+      </w:r>
+      <w:r>
+        <w:rPr>
+          <w:rFonts w:ascii="Times New Roman"/>
+          <w:spacing w:val="80"/>
+          <w:position w:val="1"/>
+          <w:sz w:val="20"/>
+        </w:rPr>
+        <w:t xml:space="preserve"> </w:t>
+      </w:r>
+      <w:r>
+        <w:rPr>
+          <w:b/>
+          <w:color w:val="043381"/>
+          <w:w w:val="90"/>
+          <w:position w:val="1"/>
+          <w:sz w:val="20"/>
+        </w:rPr>
+        <w:t>2025</w:t>
+      </w:r>
+      <w:r>
+        <w:rPr>
+          <w:b/>
+          <w:color w:val="043381"/>
+          <w:position w:val="1"/>
+          <w:sz w:val="20"/>
+        </w:rPr>
+        <w:tab/>
+      </w:r>
+      <w:r>
+        <w:rPr>
+          <w:b/>
+          <w:spacing w:val="17"/>
+          <w:w w:val="105"/>
+          <w:sz w:val="20"/>
+        </w:rPr>
+        <w:t>HND SOFTWARE</w:t>
+      </w:r>
+      <w:r>
+        <w:rPr>
+          <w:b/>
+          <w:spacing w:val="57"/>
+          <w:w w:val="150"/>
+          <w:sz w:val="20"/>
+        </w:rPr>
+        <w:t xml:space="preserve"> </w:t>
+      </w:r>
+      <w:r>
+        <w:rPr>
+          <w:b/>
+          <w:spacing w:val="14"/>
+          <w:w w:val="105"/>
+          <w:sz w:val="20"/>
+        </w:rPr>
+        <w:t>ENGINEERING</w:t>
+      </w:r>
+    </w:p>
+    <w:p>
+      <w:pPr>
+        <w:spacing w:before="115" w:line="290" w:lineRule="auto"/>
+        <w:ind w:left="236" w:right="5013"/>
+        <w:rPr>
+          <w:b/>
+          <w:color w:val="6E6E6E"/>
+          <w:sz w:val="18"/>
+        </w:rPr>
+      </w:pPr>
+      <w:r>
+        <w:rPr>
+          <w:b/>
+          <w:color w:val="6E6E6E"/>
+          <w:sz w:val="18"/>
+        </w:rPr>
+        <w:t>PEARSON (UK)</w:t>
       </w:r>
     </w:p>
     <w:p>
@@ -762,7 +848,7 @@
         <w:rPr>
           <w:sz w:val="18"/>
         </w:rPr>
-        <w:t>Programming</w:t>
+        <w:t>Computing</w:t>
       </w:r>
       <w:r>
         <w:rPr>
@@ -789,70 +875,21 @@
           <w:spacing w:val="-4"/>
           <w:sz w:val="18"/>
         </w:rPr>
-        <w:t>(PF)</w:t>
-      </w:r>
-    </w:p>
-    <w:p>
-      <w:pPr>
-        <w:pStyle w:val="ListParagraph"/>
-        <w:numPr>
-          <w:ilvl w:val="0"/>
-          <w:numId w:val="2"/>
-        </w:numPr>
-        <w:tabs>
-          <w:tab w:val="left" w:pos="954"/>
-        </w:tabs>
-        <w:spacing w:before="47"/>
-        <w:ind w:left="954" w:hanging="359"/>
-        <w:rPr>
-          <w:rFonts w:ascii="Arial MT" w:hAnsi="Arial MT"/>
-          <w:sz w:val="18"/>
-        </w:rPr>
-      </w:pPr>
-      <w:r>
-        <w:rPr>
-          <w:rFonts w:ascii="Arial MT" w:hAnsi="Arial MT"/>
-          <w:sz w:val="18"/>
-        </w:rPr>
-        <w:t>Object</w:t>
-      </w:r>
-      <w:r>
-        <w:rPr>
-          <w:rFonts w:ascii="Arial MT" w:hAnsi="Arial MT"/>
-          <w:spacing w:val="-5"/>
-          <w:sz w:val="18"/>
-        </w:rPr>
-        <w:t xml:space="preserve"> </w:t>
-      </w:r>
-      <w:r>
-        <w:rPr>
-          <w:rFonts w:ascii="Arial MT" w:hAnsi="Arial MT"/>
-          <w:sz w:val="18"/>
-        </w:rPr>
-        <w:t>Oriented</w:t>
-      </w:r>
-      <w:r>
-        <w:rPr>
-          <w:rFonts w:ascii="Arial MT" w:hAnsi="Arial MT"/>
-          <w:spacing w:val="-5"/>
-          <w:sz w:val="18"/>
-        </w:rPr>
-        <w:t xml:space="preserve"> </w:t>
-      </w:r>
-      <w:r>
-        <w:rPr>
-          <w:rFonts w:ascii="Arial MT" w:hAnsi="Arial MT"/>
-          <w:sz w:val="18"/>
-        </w:rPr>
-        <w:t>Programming</w:t>
-      </w:r>
-      <w:r>
-        <w:rPr>
-          <w:rFonts w:ascii="Arial MT" w:hAnsi="Arial MT"/>
+        <w:t>(</w:t>
+      </w:r>
+      <w:r>
+        <w:rPr>
           <w:spacing w:val="-4"/>
           <w:sz w:val="18"/>
         </w:rPr>
-        <w:t xml:space="preserve"> (OOP)</w:t>
+        <w:t>C</w:t>
+      </w:r>
+      <w:r>
+        <w:rPr>
+          <w:spacing w:val="-4"/>
+          <w:sz w:val="18"/>
+        </w:rPr>
+        <w:t>F)</w:t>
       </w:r>
     </w:p>
     <w:p>
@@ -867,47 +904,58 @@
         </w:tabs>
         <w:ind w:left="954" w:hanging="359"/>
         <w:rPr>
-          <w:rFonts w:ascii="Arial MT" w:hAnsi="Arial MT"/>
-          <w:sz w:val="18"/>
-        </w:rPr>
-      </w:pPr>
-      <w:r>
-        <w:rPr>
-          <w:rFonts w:ascii="Arial MT" w:hAnsi="Arial MT"/>
-          <w:sz w:val="18"/>
-        </w:rPr>
-        <w:t>Software</w:t>
-      </w:r>
-      <w:r>
-        <w:rPr>
-          <w:rFonts w:ascii="Arial MT" w:hAnsi="Arial MT"/>
-          <w:spacing w:val="-8"/>
-          <w:sz w:val="18"/>
-        </w:rPr>
-        <w:t xml:space="preserve"> </w:t>
-      </w:r>
-      <w:r>
-        <w:rPr>
-          <w:rFonts w:ascii="Arial MT" w:hAnsi="Arial MT"/>
-          <w:sz w:val="18"/>
-        </w:rPr>
-        <w:t>Engineering</w:t>
-      </w:r>
-      <w:r>
-        <w:rPr>
-          <w:rFonts w:ascii="Arial MT" w:hAnsi="Arial MT"/>
-          <w:spacing w:val="-5"/>
-          <w:sz w:val="18"/>
-        </w:rPr>
-        <w:t xml:space="preserve"> </w:t>
-      </w:r>
-      <w:r>
-        <w:rPr>
-          <w:rFonts w:ascii="Arial MT" w:hAnsi="Arial MT"/>
-          <w:spacing w:val="-4"/>
-          <w:sz w:val="18"/>
-        </w:rPr>
-        <w:t>(SE)</w:t>
+          <w:sz w:val="18"/>
+        </w:rPr>
+      </w:pPr>
+      <w:r>
+        <w:rPr>
+          <w:sz w:val="18"/>
+        </w:rPr>
+        <w:t>Security</w:t>
+      </w:r>
+    </w:p>
+    <w:p>
+      <w:pPr>
+        <w:pStyle w:val="ListParagraph"/>
+        <w:numPr>
+          <w:ilvl w:val="0"/>
+          <w:numId w:val="2"/>
+        </w:numPr>
+        <w:tabs>
+          <w:tab w:val="left" w:pos="954"/>
+        </w:tabs>
+        <w:ind w:left="954" w:hanging="359"/>
+        <w:rPr>
+          <w:sz w:val="18"/>
+        </w:rPr>
+      </w:pPr>
+      <w:r>
+        <w:rPr>
+          <w:sz w:val="18"/>
+        </w:rPr>
+        <w:t>Networking</w:t>
+      </w:r>
+    </w:p>
+    <w:p>
+      <w:pPr>
+        <w:pStyle w:val="ListParagraph"/>
+        <w:numPr>
+          <w:ilvl w:val="0"/>
+          <w:numId w:val="2"/>
+        </w:numPr>
+        <w:tabs>
+          <w:tab w:val="left" w:pos="954"/>
+        </w:tabs>
+        <w:ind w:left="954" w:hanging="359"/>
+        <w:rPr>
+          <w:sz w:val="18"/>
+        </w:rPr>
+      </w:pPr>
+      <w:r>
+        <w:rPr>
+          <w:sz w:val="18"/>
+        </w:rPr>
+        <w:t>Programming</w:t>
       </w:r>
     </w:p>
     <w:p>
@@ -977,52 +1025,25 @@
         <w:rPr>
           <w:sz w:val="18"/>
         </w:rPr>
-        <w:t>Object-Oriented</w:t>
-      </w:r>
-      <w:r>
-        <w:rPr>
-          <w:spacing w:val="-4"/>
-          <w:sz w:val="18"/>
-        </w:rPr>
-        <w:t xml:space="preserve"> </w:t>
-      </w:r>
-      <w:r>
-        <w:rPr>
-          <w:spacing w:val="-2"/>
-          <w:sz w:val="18"/>
-        </w:rPr>
-        <w:t>Programming</w:t>
-      </w:r>
-    </w:p>
-    <w:p>
-      <w:pPr>
-        <w:pStyle w:val="ListParagraph"/>
-        <w:numPr>
-          <w:ilvl w:val="0"/>
-          <w:numId w:val="1"/>
-        </w:numPr>
+        <w:t>CISCO</w:t>
+      </w:r>
+    </w:p>
+    <w:p>
+      <w:pPr>
         <w:tabs>
           <w:tab w:val="left" w:pos="269"/>
           <w:tab w:val="left" w:pos="1686"/>
         </w:tabs>
         <w:spacing w:before="149"/>
-        <w:ind w:left="269" w:hanging="148"/>
-        <w:rPr>
-          <w:sz w:val="18"/>
-        </w:rPr>
-      </w:pPr>
-      <w:r>
-        <w:rPr>
-          <w:spacing w:val="-5"/>
-          <w:sz w:val="18"/>
-        </w:rPr>
-        <w:t>Git</w:t>
-      </w:r>
-      <w:r>
-        <w:rPr>
-          <w:sz w:val="18"/>
-        </w:rPr>
-        <w:tab/>
+        <w:ind w:left="121"/>
+        <w:rPr>
+          <w:sz w:val="18"/>
+        </w:rPr>
+      </w:pPr>
+      <w:r>
+        <w:rPr>
+          <w:sz w:val="18"/>
+        </w:rPr>
         <w:t>•</w:t>
       </w:r>
       <w:r>
@@ -1055,119 +1076,14 @@
     </w:p>
     <w:p>
       <w:pPr>
-        <w:pStyle w:val="ListParagraph"/>
-        <w:numPr>
-          <w:ilvl w:val="0"/>
-          <w:numId w:val="1"/>
-        </w:numPr>
         <w:tabs>
           <w:tab w:val="left" w:pos="269"/>
         </w:tabs>
         <w:spacing w:before="146"/>
-        <w:ind w:left="269" w:hanging="148"/>
-        <w:rPr>
-          <w:sz w:val="18"/>
-        </w:rPr>
-      </w:pPr>
-      <w:r>
-        <w:rPr>
-          <w:sz w:val="18"/>
-        </w:rPr>
-        <w:t xml:space="preserve">HTML </w:t>
-      </w:r>
-      <w:r>
-        <w:rPr>
-          <w:spacing w:val="-2"/>
-          <w:sz w:val="18"/>
-        </w:rPr>
-        <w:tab/>
-        <w:t xml:space="preserve">     </w:t>
-      </w:r>
-      <w:r>
-        <w:rPr>
-          <w:sz w:val="18"/>
-        </w:rPr>
-        <w:t>• CSS</w:t>
-      </w:r>
-    </w:p>
-    <w:p>
-      <w:pPr>
-        <w:pStyle w:val="ListParagraph"/>
-        <w:numPr>
-          <w:ilvl w:val="0"/>
-          <w:numId w:val="1"/>
-        </w:numPr>
-        <w:tabs>
-          <w:tab w:val="left" w:pos="269"/>
-        </w:tabs>
-        <w:spacing w:before="146"/>
-        <w:ind w:left="269" w:hanging="148"/>
-        <w:rPr>
-          <w:sz w:val="18"/>
-        </w:rPr>
-      </w:pPr>
-      <w:proofErr w:type="spellStart"/>
-      <w:r>
-        <w:rPr>
-          <w:sz w:val="18"/>
-        </w:rPr>
-        <w:t>Javascript</w:t>
-      </w:r>
-      <w:proofErr w:type="spellEnd"/>
-      <w:r>
-        <w:rPr>
-          <w:sz w:val="18"/>
-        </w:rPr>
-        <w:t xml:space="preserve">           • </w:t>
-      </w:r>
-      <w:r>
-        <w:rPr>
-          <w:sz w:val="18"/>
-        </w:rPr>
-        <w:t>MERN</w:t>
-      </w:r>
-    </w:p>
-    <w:p>
-      <w:pPr>
-        <w:pStyle w:val="ListParagraph"/>
-        <w:numPr>
-          <w:ilvl w:val="0"/>
-          <w:numId w:val="1"/>
-        </w:numPr>
-        <w:tabs>
-          <w:tab w:val="left" w:pos="269"/>
-        </w:tabs>
-        <w:spacing w:before="146"/>
-        <w:ind w:left="269" w:hanging="148"/>
-        <w:rPr>
-          <w:sz w:val="18"/>
-        </w:rPr>
-      </w:pPr>
-      <w:r>
-        <w:rPr>
-          <w:sz w:val="18"/>
-        </w:rPr>
-        <w:t xml:space="preserve">Tailwind </w:t>
-      </w:r>
-      <w:r>
-        <w:rPr>
-          <w:sz w:val="18"/>
-        </w:rPr>
-        <w:tab/>
-        <w:t xml:space="preserve">    </w:t>
-      </w:r>
-      <w:r>
-        <w:rPr>
-          <w:sz w:val="18"/>
-        </w:rPr>
-        <w:t>•</w:t>
-      </w:r>
-      <w:r>
-        <w:rPr>
-          <w:sz w:val="18"/>
-        </w:rPr>
-        <w:t xml:space="preserve"> Bootstrap</w:t>
-      </w:r>
+        <w:rPr>
+          <w:sz w:val="18"/>
+        </w:rPr>
+      </w:pPr>
     </w:p>
     <w:p>
       <w:pPr>
@@ -1210,7 +1126,6 @@
         </w:rPr>
         <w:t xml:space="preserve"> </w:t>
       </w:r>
-      <w:proofErr w:type="gramStart"/>
       <w:r>
         <w:rPr>
           <w:b/>
@@ -1234,7 +1149,6 @@
         </w:rPr>
         <w:t>Semester</w:t>
       </w:r>
-      <w:proofErr w:type="gramEnd"/>
       <w:r>
         <w:rPr>
           <w:b/>
@@ -1244,13 +1158,12 @@
         </w:rPr>
         <w:t xml:space="preserve"> </w:t>
       </w:r>
-      <w:proofErr w:type="gramStart"/>
       <w:r>
         <w:rPr>
           <w:b/>
           <w:sz w:val="21"/>
         </w:rPr>
-        <w:t>2</w:t>
+        <w:t>1</w:t>
       </w:r>
       <w:r>
         <w:rPr>
@@ -1268,7 +1181,6 @@
         </w:rPr>
         <w:t>)</w:t>
       </w:r>
-      <w:proofErr w:type="gramEnd"/>
       <w:r>
         <w:rPr>
           <w:b/>
@@ -1276,7 +1188,6 @@
         </w:rPr>
         <w:tab/>
       </w:r>
-      <w:proofErr w:type="gramStart"/>
       <w:r>
         <w:rPr>
           <w:b/>
@@ -1302,7 +1213,6 @@
         </w:rPr>
         <w:t>.</w:t>
       </w:r>
-      <w:proofErr w:type="gramEnd"/>
       <w:r>
         <w:rPr>
           <w:b/>
@@ -1319,7 +1229,7 @@
           <w:w w:val="75"/>
           <w:sz w:val="21"/>
         </w:rPr>
-        <w:t>38</w:t>
+        <w:t>0</w:t>
       </w:r>
     </w:p>
     <w:p>
@@ -1474,6 +1384,36 @@
         <w:tabs>
           <w:tab w:val="left" w:pos="3067"/>
         </w:tabs>
+        <w:spacing w:before="52" w:line="360" w:lineRule="auto"/>
+        <w:ind w:left="179"/>
+        <w:rPr>
+          <w:b/>
+          <w:color w:val="6E6E6E"/>
+          <w:sz w:val="18"/>
+        </w:rPr>
+      </w:pPr>
+      <w:r>
+        <w:rPr>
+          <w:b/>
+          <w:color w:val="6E6E6E"/>
+          <w:sz w:val="18"/>
+        </w:rPr>
+        <w:t xml:space="preserve">Government College               </w:t>
+      </w:r>
+      <w:r>
+        <w:rPr>
+          <w:b/>
+          <w:color w:val="6E6E6E"/>
+          <w:sz w:val="18"/>
+        </w:rPr>
+        <w:t>65%</w:t>
+      </w:r>
+    </w:p>
+    <w:p>
+      <w:pPr>
+        <w:tabs>
+          <w:tab w:val="left" w:pos="3067"/>
+        </w:tabs>
         <w:spacing w:before="52"/>
         <w:ind w:left="179"/>
         <w:rPr>
@@ -1487,56 +1427,7 @@
           <w:color w:val="6E6E6E"/>
           <w:sz w:val="18"/>
         </w:rPr>
-        <w:t>KIPS</w:t>
-      </w:r>
-      <w:r>
-        <w:rPr>
-          <w:b/>
-          <w:color w:val="6E6E6E"/>
-          <w:spacing w:val="13"/>
-          <w:sz w:val="18"/>
-        </w:rPr>
-        <w:t xml:space="preserve"> </w:t>
-      </w:r>
-      <w:r>
-        <w:rPr>
-          <w:b/>
-          <w:color w:val="6E6E6E"/>
-          <w:spacing w:val="-2"/>
-          <w:sz w:val="18"/>
-        </w:rPr>
-        <w:t>College</w:t>
-      </w:r>
-      <w:r>
-        <w:rPr>
-          <w:b/>
-          <w:color w:val="6E6E6E"/>
-          <w:sz w:val="18"/>
-        </w:rPr>
-        <w:tab/>
-      </w:r>
-      <w:r>
-        <w:rPr>
-          <w:position w:val="4"/>
-          <w:sz w:val="20"/>
-        </w:rPr>
-        <w:t>76.5</w:t>
-      </w:r>
-      <w:r>
-        <w:rPr>
-          <w:spacing w:val="66"/>
-          <w:position w:val="4"/>
-          <w:sz w:val="20"/>
-        </w:rPr>
-        <w:t xml:space="preserve"> </w:t>
-      </w:r>
-      <w:r>
-        <w:rPr>
-          <w:spacing w:val="-10"/>
-          <w:position w:val="4"/>
-          <w:sz w:val="20"/>
-        </w:rPr>
-        <w:t>%</w:t>
+        <w:t>University (GCU)</w:t>
       </w:r>
     </w:p>
     <w:p>
@@ -1794,7 +1685,7 @@
           </mc:Choice>
           <mc:Fallback>
             <w:pict>
-              <v:shape w14:anchorId="45DBB5C4" id="Graphic 11" o:spid="_x0000_s1026" style="position:absolute;margin-left:17.35pt;margin-top:205.85pt;width:554.3pt;height:.1pt;z-index:15729664;visibility:visible;mso-wrap-style:square;mso-wrap-distance-left:0;mso-wrap-distance-top:0;mso-wrap-distance-right:0;mso-wrap-distance-bottom:0;mso-position-horizontal:absolute;mso-position-horizontal-relative:page;mso-position-vertical:absolute;mso-position-vertical-relative:page;v-text-anchor:top" coordsize="7039609,1270" o:gfxdata="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" path="m7039102,l,e" filled="f" strokecolor="#043381" strokeweight="3pt">
+              <v:shape w14:anchorId="76CFCBBA" id="Graphic 11" o:spid="_x0000_s1026" style="position:absolute;margin-left:17.35pt;margin-top:205.85pt;width:554.3pt;height:.1pt;z-index:15729664;visibility:visible;mso-wrap-style:square;mso-wrap-distance-left:0;mso-wrap-distance-top:0;mso-wrap-distance-right:0;mso-wrap-distance-bottom:0;mso-position-horizontal:absolute;mso-position-horizontal-relative:page;mso-position-vertical:absolute;mso-position-vertical-relative:page;v-text-anchor:top" coordsize="7039609,1270" o:gfxdata="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" path="m7039102,l,e" filled="f" strokecolor="#043381" strokeweight="3pt">
                 <v:path arrowok="t"/>
                 <w10:wrap anchorx="page" anchory="page"/>
               </v:shape>
@@ -1836,7 +1727,14 @@
           <w:spacing w:val="9"/>
           <w:sz w:val="20"/>
         </w:rPr>
-        <w:t>86.81</w:t>
+        <w:t>94</w:t>
+      </w:r>
+      <w:r>
+        <w:rPr>
+          <w:spacing w:val="9"/>
+          <w:sz w:val="20"/>
+        </w:rPr>
+        <w:t>.81</w:t>
       </w:r>
       <w:r>
         <w:rPr>
@@ -1942,7 +1840,7 @@
                             <w:ind w:left="20"/>
                           </w:pPr>
                           <w:r>
-                            <w:t>3 Months Internship at DDS (Web Dev)</w:t>
+                            <w:t>None</w:t>
                           </w:r>
                         </w:p>
                       </w:txbxContent>
@@ -1978,7 +1876,7 @@
                       <w:ind w:left="20"/>
                     </w:pPr>
                     <w:r>
-                      <w:t>3 Months Internship at DDS (Web Dev)</w:t>
+                      <w:t>None</w:t>
                     </w:r>
                   </w:p>
                 </w:txbxContent>
@@ -2273,7 +2171,7 @@
         <v:path o:extrusionok="f" gradientshapeok="t" o:connecttype="rect"/>
         <o:lock v:ext="edit" aspectratio="t"/>
       </v:shapetype>
-      <v:shape id="_x0000_i1034" type="#_x0000_t75" style="width:35.5pt;height:25.5pt;visibility:visible;mso-wrap-style:square" o:bullet="t">
+      <v:shape id="_x0000_i1025" type="#_x0000_t75" style="width:35.45pt;height:25.5pt;visibility:visible" o:bullet="t">
         <v:imagedata r:id="rId1" o:title=""/>
         <o:lock v:ext="edit" aspectratio="f"/>
       </v:shape>
@@ -2930,6 +2828,7 @@
   <w:style w:type="paragraph" w:default="1" w:styleId="Normal">
     <w:name w:val="Normal"/>
     <w:qFormat/>
+    <w:rsid w:val="00B4342A"/>
     <w:rPr>
       <w:rFonts w:ascii="Trebuchet MS" w:eastAsia="Trebuchet MS" w:hAnsi="Trebuchet MS" w:cs="Trebuchet MS"/>
     </w:rPr>
@@ -2954,6 +2853,7 @@
   <w:style w:type="character" w:default="1" w:styleId="DefaultParagraphFont">
     <w:name w:val="Default Paragraph Font"/>
     <w:uiPriority w:val="1"/>
+    <w:semiHidden/>
     <w:unhideWhenUsed/>
   </w:style>
   <w:style w:type="table" w:default="1" w:styleId="TableNormal">

</xml_diff>